<commit_message>
putting number of wsgi workers back up to 3
</commit_message>
<xml_diff>
--- a/TestSheet.docx
+++ b/TestSheet.docx
@@ -84,59 +84,19 @@
         </w:numPr>
       </w:pPr>
       <w:r>
-        <w:t xml:space="preserve">Log into our home </w:t>
-      </w:r>
-      <w:proofErr w:type="spellStart"/>
-      <w:r>
-        <w:t>wifi</w:t>
-      </w:r>
-      <w:proofErr w:type="spellEnd"/>
-      <w:r>
-        <w:t xml:space="preserve"> (network: ATTpySGys2, password: yu43=ty7g6en)</w:t>
-      </w:r>
-    </w:p>
-    <w:p>
-      <w:pPr>
-        <w:pStyle w:val="ListParagraph"/>
-        <w:numPr>
-          <w:ilvl w:val="0"/>
-          <w:numId w:val="2"/>
-        </w:numPr>
-      </w:pPr>
-      <w:r>
         <w:t>Open any web browser on your device (Chrome, Firefox, Safari, Edge, etc.)</w:t>
       </w:r>
-    </w:p>
-    <w:p>
-      <w:pPr>
-        <w:pStyle w:val="ListParagraph"/>
-        <w:numPr>
-          <w:ilvl w:val="0"/>
-          <w:numId w:val="2"/>
-        </w:numPr>
-      </w:pPr>
-      <w:r>
-        <w:t xml:space="preserve">Type in this web address </w:t>
-      </w:r>
-      <w:r>
-        <w:rPr>
-          <w:b/>
-          <w:bCs/>
-        </w:rPr>
-        <w:t xml:space="preserve">192.168.1.74:8887 </w:t>
-      </w:r>
-      <w:r>
-        <w:t>You s</w:t>
-      </w:r>
-      <w:r>
-        <w:t xml:space="preserve">hould now be at the </w:t>
-      </w:r>
-      <w:r>
-        <w:t xml:space="preserve">app </w:t>
-      </w:r>
-      <w:r>
-        <w:t>login screen</w:t>
-      </w:r>
+      <w:r>
+        <w:t xml:space="preserve">, and navigate to </w:t>
+      </w:r>
+      <w:hyperlink r:id="rId5" w:history="1">
+        <w:r>
+          <w:rPr>
+            <w:rStyle w:val="Hyperlink"/>
+          </w:rPr>
+          <w:t>duckclub.app</w:t>
+        </w:r>
+      </w:hyperlink>
     </w:p>
     <w:p>
       <w:pPr>
@@ -167,6 +127,21 @@
         </w:numPr>
       </w:pPr>
       <w:r>
+        <w:t>The only password requirement is that it be at least 8 characters long</w:t>
+      </w:r>
+      <w:r>
+        <w:t>….so “password” is a great choice!</w:t>
+      </w:r>
+    </w:p>
+    <w:p>
+      <w:pPr>
+        <w:pStyle w:val="ListParagraph"/>
+        <w:numPr>
+          <w:ilvl w:val="0"/>
+          <w:numId w:val="3"/>
+        </w:numPr>
+      </w:pPr>
+      <w:r>
         <w:t>You’ll see a message indicating you successfully signed up, then login</w:t>
       </w:r>
     </w:p>
@@ -205,15 +180,7 @@
         </w:numPr>
       </w:pPr>
       <w:r>
-        <w:t>You can join the current hunt using the “</w:t>
-      </w:r>
-      <w:proofErr w:type="gramStart"/>
-      <w:r>
-        <w:t>Pre Hunt</w:t>
-      </w:r>
-      <w:proofErr w:type="gramEnd"/>
-      <w:r>
-        <w:t>” navigation link on the left side of the app; if on a mobile device, you’ll have to slide out the navigation pane by clicking on the</w:t>
+        <w:t>You can join the current hunt using the “Pre Hunt” navigation link on the left side of the app; if on a mobile device, you’ll have to slide out the navigation pane by clicking on the</w:t>
       </w:r>
       <w:r>
         <w:t xml:space="preserve"> </w:t>
@@ -238,7 +205,7 @@
                     <pic:cNvPicPr/>
                   </pic:nvPicPr>
                   <pic:blipFill>
-                    <a:blip r:embed="rId5" cstate="print">
+                    <a:blip r:embed="rId6" cstate="print">
                       <a:extLst>
                         <a:ext uri="{28A0092B-C50C-407E-A947-70E740481C1C}">
                           <a14:useLocalDpi xmlns:a14="http://schemas.microsoft.com/office/drawing/2010/main" val="0"/>
@@ -346,6 +313,21 @@
       </w:r>
       <w:r>
         <w:t xml:space="preserve"> mallard to your harvest in the app</w:t>
+      </w:r>
+      <w:r>
+        <w:t xml:space="preserve">. </w:t>
+      </w:r>
+      <w:r>
+        <w:t xml:space="preserve">Since results are by group, </w:t>
+      </w:r>
+      <w:r>
+        <w:rPr>
+          <w:u w:val="single"/>
+        </w:rPr>
+        <w:t>everyone in the group makes a tally mark each time the die is rolled</w:t>
+      </w:r>
+      <w:r>
+        <w:t>.</w:t>
       </w:r>
     </w:p>
     <w:p>

</xml_diff>

<commit_message>
Cockroach debugging after family test
</commit_message>
<xml_diff>
--- a/TestSheet.docx
+++ b/TestSheet.docx
@@ -90,12 +90,14 @@
         <w:t xml:space="preserve">, and navigate to </w:t>
       </w:r>
       <w:hyperlink r:id="rId5" w:history="1">
+        <w:proofErr w:type="spellStart"/>
         <w:r>
           <w:rPr>
             <w:rStyle w:val="Hyperlink"/>
           </w:rPr>
           <w:t>duckclub.app</w:t>
         </w:r>
+        <w:proofErr w:type="spellEnd"/>
       </w:hyperlink>
     </w:p>
     <w:p>
@@ -391,10 +393,14 @@
       <w:tblGrid>
         <w:gridCol w:w="438"/>
         <w:gridCol w:w="2945"/>
-        <w:gridCol w:w="1558"/>
-        <w:gridCol w:w="1558"/>
-        <w:gridCol w:w="1559"/>
-        <w:gridCol w:w="1559"/>
+        <w:gridCol w:w="779"/>
+        <w:gridCol w:w="779"/>
+        <w:gridCol w:w="779"/>
+        <w:gridCol w:w="779"/>
+        <w:gridCol w:w="779"/>
+        <w:gridCol w:w="780"/>
+        <w:gridCol w:w="779"/>
+        <w:gridCol w:w="780"/>
       </w:tblGrid>
       <w:tr>
         <w:trPr>
@@ -402,97 +408,92 @@
         </w:trPr>
         <w:tc>
           <w:tcPr>
-            <w:tcW w:w="438" w:type="dxa"/>
+            <w:tcW w:w="3383" w:type="dxa"/>
+            <w:gridSpan w:val="2"/>
             <w:tcBorders>
               <w:top w:val="single" w:sz="18" w:space="0" w:color="auto"/>
               <w:left w:val="single" w:sz="18" w:space="0" w:color="auto"/>
               <w:bottom w:val="nil"/>
-            </w:tcBorders>
-          </w:tcPr>
-          <w:p>
-            <w:pPr>
-              <w:rPr>
-                <w:sz w:val="32"/>
-                <w:szCs w:val="32"/>
-              </w:rPr>
-            </w:pPr>
-          </w:p>
-        </w:tc>
-        <w:tc>
-          <w:tcPr>
-            <w:tcW w:w="2945" w:type="dxa"/>
+              <w:right w:val="single" w:sz="12" w:space="0" w:color="auto"/>
+            </w:tcBorders>
+          </w:tcPr>
+          <w:p>
+            <w:pPr>
+              <w:rPr>
+                <w:sz w:val="32"/>
+                <w:szCs w:val="32"/>
+              </w:rPr>
+            </w:pPr>
+            <w:r>
+              <w:rPr>
+                <w:sz w:val="32"/>
+                <w:szCs w:val="32"/>
+              </w:rPr>
+              <w:t>Your Name:</w:t>
+            </w:r>
+          </w:p>
+        </w:tc>
+        <w:tc>
+          <w:tcPr>
+            <w:tcW w:w="1558" w:type="dxa"/>
+            <w:gridSpan w:val="2"/>
+            <w:tcBorders>
+              <w:top w:val="single" w:sz="18" w:space="0" w:color="auto"/>
+              <w:left w:val="single" w:sz="12" w:space="0" w:color="auto"/>
+            </w:tcBorders>
+            <w:vAlign w:val="center"/>
+          </w:tcPr>
+          <w:p>
+            <w:pPr>
+              <w:jc w:val="center"/>
+              <w:rPr>
+                <w:sz w:val="32"/>
+                <w:szCs w:val="32"/>
+              </w:rPr>
+            </w:pPr>
+            <w:r>
+              <w:rPr>
+                <w:sz w:val="32"/>
+                <w:szCs w:val="32"/>
+              </w:rPr>
+              <w:t>Hunt 1</w:t>
+            </w:r>
+          </w:p>
+        </w:tc>
+        <w:tc>
+          <w:tcPr>
+            <w:tcW w:w="1558" w:type="dxa"/>
+            <w:gridSpan w:val="2"/>
+            <w:tcBorders>
+              <w:top w:val="single" w:sz="18" w:space="0" w:color="auto"/>
+            </w:tcBorders>
+            <w:vAlign w:val="center"/>
+          </w:tcPr>
+          <w:p>
+            <w:pPr>
+              <w:jc w:val="center"/>
+              <w:rPr>
+                <w:sz w:val="32"/>
+                <w:szCs w:val="32"/>
+              </w:rPr>
+            </w:pPr>
+            <w:r>
+              <w:rPr>
+                <w:sz w:val="32"/>
+                <w:szCs w:val="32"/>
+              </w:rPr>
+              <w:t>Hunt 2</w:t>
+            </w:r>
+          </w:p>
+        </w:tc>
+        <w:tc>
+          <w:tcPr>
+            <w:tcW w:w="1559" w:type="dxa"/>
+            <w:gridSpan w:val="2"/>
             <w:tcBorders>
               <w:top w:val="single" w:sz="18" w:space="0" w:color="auto"/>
               <w:right w:val="single" w:sz="12" w:space="0" w:color="auto"/>
             </w:tcBorders>
-          </w:tcPr>
-          <w:p>
-            <w:pPr>
-              <w:rPr>
-                <w:sz w:val="32"/>
-                <w:szCs w:val="32"/>
-              </w:rPr>
-            </w:pPr>
-          </w:p>
-        </w:tc>
-        <w:tc>
-          <w:tcPr>
-            <w:tcW w:w="1558" w:type="dxa"/>
-            <w:tcBorders>
-              <w:top w:val="single" w:sz="18" w:space="0" w:color="auto"/>
-              <w:left w:val="single" w:sz="12" w:space="0" w:color="auto"/>
-            </w:tcBorders>
-            <w:vAlign w:val="center"/>
-          </w:tcPr>
-          <w:p>
-            <w:pPr>
-              <w:jc w:val="center"/>
-              <w:rPr>
-                <w:sz w:val="32"/>
-                <w:szCs w:val="32"/>
-              </w:rPr>
-            </w:pPr>
-            <w:r>
-              <w:rPr>
-                <w:sz w:val="32"/>
-                <w:szCs w:val="32"/>
-              </w:rPr>
-              <w:t>Hunt 1</w:t>
-            </w:r>
-          </w:p>
-        </w:tc>
-        <w:tc>
-          <w:tcPr>
-            <w:tcW w:w="1558" w:type="dxa"/>
-            <w:tcBorders>
-              <w:top w:val="single" w:sz="18" w:space="0" w:color="auto"/>
-            </w:tcBorders>
-            <w:vAlign w:val="center"/>
-          </w:tcPr>
-          <w:p>
-            <w:pPr>
-              <w:jc w:val="center"/>
-              <w:rPr>
-                <w:sz w:val="32"/>
-                <w:szCs w:val="32"/>
-              </w:rPr>
-            </w:pPr>
-            <w:r>
-              <w:rPr>
-                <w:sz w:val="32"/>
-                <w:szCs w:val="32"/>
-              </w:rPr>
-              <w:t>Hunt 2</w:t>
-            </w:r>
-          </w:p>
-        </w:tc>
-        <w:tc>
-          <w:tcPr>
-            <w:tcW w:w="1559" w:type="dxa"/>
-            <w:tcBorders>
-              <w:top w:val="single" w:sz="18" w:space="0" w:color="auto"/>
-              <w:right w:val="single" w:sz="12" w:space="0" w:color="auto"/>
-            </w:tcBorders>
             <w:vAlign w:val="center"/>
           </w:tcPr>
           <w:p>
@@ -515,6 +516,7 @@
         <w:tc>
           <w:tcPr>
             <w:tcW w:w="1559" w:type="dxa"/>
+            <w:gridSpan w:val="2"/>
             <w:tcBorders>
               <w:top w:val="single" w:sz="18" w:space="0" w:color="auto"/>
               <w:left w:val="single" w:sz="12" w:space="0" w:color="auto"/>
@@ -542,7 +544,7 @@
             <w:tcBorders>
               <w:top w:val="nil"/>
               <w:left w:val="single" w:sz="18" w:space="0" w:color="auto"/>
-              <w:bottom w:val="nil"/>
+              <w:bottom w:val="single" w:sz="12" w:space="0" w:color="auto"/>
             </w:tcBorders>
           </w:tcPr>
           <w:p>
@@ -558,7 +560,7 @@
           <w:tcPr>
             <w:tcW w:w="2945" w:type="dxa"/>
             <w:tcBorders>
-              <w:bottom w:val="single" w:sz="4" w:space="0" w:color="auto"/>
+              <w:bottom w:val="single" w:sz="12" w:space="0" w:color="auto"/>
               <w:right w:val="single" w:sz="12" w:space="0" w:color="auto"/>
             </w:tcBorders>
             <w:vAlign w:val="center"/>
@@ -576,16 +578,17 @@
                 <w:sz w:val="32"/>
                 <w:szCs w:val="32"/>
               </w:rPr>
-              <w:t>Group</w:t>
+              <w:t>Pond</w:t>
             </w:r>
           </w:p>
         </w:tc>
         <w:tc>
           <w:tcPr>
             <w:tcW w:w="1558" w:type="dxa"/>
+            <w:gridSpan w:val="2"/>
             <w:tcBorders>
               <w:left w:val="single" w:sz="12" w:space="0" w:color="auto"/>
-              <w:bottom w:val="single" w:sz="4" w:space="0" w:color="auto"/>
+              <w:bottom w:val="single" w:sz="12" w:space="0" w:color="auto"/>
             </w:tcBorders>
           </w:tcPr>
           <w:p>
@@ -600,8 +603,9 @@
         <w:tc>
           <w:tcPr>
             <w:tcW w:w="1558" w:type="dxa"/>
-            <w:tcBorders>
-              <w:bottom w:val="single" w:sz="4" w:space="0" w:color="auto"/>
+            <w:gridSpan w:val="2"/>
+            <w:tcBorders>
+              <w:bottom w:val="single" w:sz="12" w:space="0" w:color="auto"/>
             </w:tcBorders>
           </w:tcPr>
           <w:p>
@@ -616,8 +620,9 @@
         <w:tc>
           <w:tcPr>
             <w:tcW w:w="1559" w:type="dxa"/>
-            <w:tcBorders>
-              <w:bottom w:val="single" w:sz="4" w:space="0" w:color="auto"/>
+            <w:gridSpan w:val="2"/>
+            <w:tcBorders>
+              <w:bottom w:val="single" w:sz="12" w:space="0" w:color="auto"/>
               <w:right w:val="single" w:sz="12" w:space="0" w:color="auto"/>
             </w:tcBorders>
           </w:tcPr>
@@ -633,20 +638,29 @@
         <w:tc>
           <w:tcPr>
             <w:tcW w:w="1559" w:type="dxa"/>
-            <w:tcBorders>
-              <w:top w:val="nil"/>
+            <w:gridSpan w:val="2"/>
+            <w:tcBorders>
               <w:left w:val="single" w:sz="12" w:space="0" w:color="auto"/>
-              <w:bottom w:val="single" w:sz="4" w:space="0" w:color="auto"/>
+              <w:bottom w:val="single" w:sz="12" w:space="0" w:color="auto"/>
               <w:right w:val="single" w:sz="18" w:space="0" w:color="auto"/>
             </w:tcBorders>
-          </w:tcPr>
-          <w:p>
-            <w:pPr>
-              <w:rPr>
-                <w:sz w:val="32"/>
-                <w:szCs w:val="32"/>
-              </w:rPr>
-            </w:pPr>
+            <w:vAlign w:val="center"/>
+          </w:tcPr>
+          <w:p>
+            <w:pPr>
+              <w:jc w:val="center"/>
+              <w:rPr>
+                <w:sz w:val="32"/>
+                <w:szCs w:val="32"/>
+              </w:rPr>
+            </w:pPr>
+            <w:r>
+              <w:rPr>
+                <w:sz w:val="32"/>
+                <w:szCs w:val="32"/>
+              </w:rPr>
+              <w:t>Totals</w:t>
+            </w:r>
           </w:p>
         </w:tc>
       </w:tr>
@@ -658,32 +672,39 @@
           <w:tcPr>
             <w:tcW w:w="438" w:type="dxa"/>
             <w:tcBorders>
-              <w:top w:val="nil"/>
+              <w:top w:val="single" w:sz="12" w:space="0" w:color="auto"/>
               <w:left w:val="single" w:sz="18" w:space="0" w:color="auto"/>
-              <w:bottom w:val="single" w:sz="12" w:space="0" w:color="auto"/>
-            </w:tcBorders>
-          </w:tcPr>
-          <w:p>
-            <w:pPr>
-              <w:rPr>
-                <w:sz w:val="32"/>
-                <w:szCs w:val="32"/>
-              </w:rPr>
-            </w:pPr>
+            </w:tcBorders>
+            <w:shd w:val="clear" w:color="auto" w:fill="D9E2F3" w:themeFill="accent1" w:themeFillTint="33"/>
+          </w:tcPr>
+          <w:p>
+            <w:pPr>
+              <w:jc w:val="center"/>
+              <w:rPr>
+                <w:sz w:val="32"/>
+                <w:szCs w:val="32"/>
+              </w:rPr>
+            </w:pPr>
+            <w:r>
+              <w:rPr>
+                <w:sz w:val="32"/>
+                <w:szCs w:val="32"/>
+              </w:rPr>
+              <w:t>1</w:t>
+            </w:r>
           </w:p>
         </w:tc>
         <w:tc>
           <w:tcPr>
             <w:tcW w:w="2945" w:type="dxa"/>
             <w:tcBorders>
-              <w:bottom w:val="single" w:sz="12" w:space="0" w:color="auto"/>
+              <w:top w:val="single" w:sz="12" w:space="0" w:color="auto"/>
               <w:right w:val="single" w:sz="12" w:space="0" w:color="auto"/>
             </w:tcBorders>
-            <w:vAlign w:val="center"/>
-          </w:tcPr>
-          <w:p>
-            <w:pPr>
-              <w:jc w:val="right"/>
+            <w:shd w:val="clear" w:color="auto" w:fill="D9E2F3" w:themeFill="accent1" w:themeFillTint="33"/>
+          </w:tcPr>
+          <w:p>
+            <w:pPr>
               <w:rPr>
                 <w:sz w:val="32"/>
                 <w:szCs w:val="32"/>
@@ -694,17 +715,19 @@
                 <w:sz w:val="32"/>
                 <w:szCs w:val="32"/>
               </w:rPr>
-              <w:t>Pond</w:t>
+              <w:t>Blue Winged Teal</w:t>
             </w:r>
           </w:p>
         </w:tc>
         <w:tc>
           <w:tcPr>
             <w:tcW w:w="1558" w:type="dxa"/>
-            <w:tcBorders>
+            <w:gridSpan w:val="2"/>
+            <w:tcBorders>
+              <w:top w:val="single" w:sz="12" w:space="0" w:color="auto"/>
               <w:left w:val="single" w:sz="12" w:space="0" w:color="auto"/>
-              <w:bottom w:val="single" w:sz="12" w:space="0" w:color="auto"/>
-            </w:tcBorders>
+            </w:tcBorders>
+            <w:shd w:val="clear" w:color="auto" w:fill="D9E2F3" w:themeFill="accent1" w:themeFillTint="33"/>
           </w:tcPr>
           <w:p>
             <w:pPr>
@@ -718,9 +741,11 @@
         <w:tc>
           <w:tcPr>
             <w:tcW w:w="1558" w:type="dxa"/>
-            <w:tcBorders>
-              <w:bottom w:val="single" w:sz="12" w:space="0" w:color="auto"/>
-            </w:tcBorders>
+            <w:gridSpan w:val="2"/>
+            <w:tcBorders>
+              <w:top w:val="single" w:sz="12" w:space="0" w:color="auto"/>
+            </w:tcBorders>
+            <w:shd w:val="clear" w:color="auto" w:fill="D9E2F3" w:themeFill="accent1" w:themeFillTint="33"/>
           </w:tcPr>
           <w:p>
             <w:pPr>
@@ -734,10 +759,12 @@
         <w:tc>
           <w:tcPr>
             <w:tcW w:w="1559" w:type="dxa"/>
-            <w:tcBorders>
-              <w:bottom w:val="single" w:sz="12" w:space="0" w:color="auto"/>
+            <w:gridSpan w:val="2"/>
+            <w:tcBorders>
+              <w:top w:val="single" w:sz="12" w:space="0" w:color="auto"/>
               <w:right w:val="single" w:sz="12" w:space="0" w:color="auto"/>
             </w:tcBorders>
+            <w:shd w:val="clear" w:color="auto" w:fill="D9E2F3" w:themeFill="accent1" w:themeFillTint="33"/>
           </w:tcPr>
           <w:p>
             <w:pPr>
@@ -751,28 +778,21 @@
         <w:tc>
           <w:tcPr>
             <w:tcW w:w="1559" w:type="dxa"/>
-            <w:tcBorders>
+            <w:gridSpan w:val="2"/>
+            <w:tcBorders>
+              <w:top w:val="single" w:sz="12" w:space="0" w:color="auto"/>
               <w:left w:val="single" w:sz="12" w:space="0" w:color="auto"/>
-              <w:bottom w:val="single" w:sz="12" w:space="0" w:color="auto"/>
               <w:right w:val="single" w:sz="18" w:space="0" w:color="auto"/>
             </w:tcBorders>
-            <w:vAlign w:val="center"/>
-          </w:tcPr>
-          <w:p>
-            <w:pPr>
-              <w:jc w:val="center"/>
-              <w:rPr>
-                <w:sz w:val="32"/>
-                <w:szCs w:val="32"/>
-              </w:rPr>
-            </w:pPr>
-            <w:r>
-              <w:rPr>
-                <w:sz w:val="32"/>
-                <w:szCs w:val="32"/>
-              </w:rPr>
-              <w:t>Totals</w:t>
-            </w:r>
+            <w:shd w:val="clear" w:color="auto" w:fill="D9E2F3" w:themeFill="accent1" w:themeFillTint="33"/>
+          </w:tcPr>
+          <w:p>
+            <w:pPr>
+              <w:rPr>
+                <w:sz w:val="32"/>
+                <w:szCs w:val="32"/>
+              </w:rPr>
+            </w:pPr>
           </w:p>
         </w:tc>
       </w:tr>
@@ -784,9 +804,9 @@
           <w:tcPr>
             <w:tcW w:w="438" w:type="dxa"/>
             <w:tcBorders>
-              <w:top w:val="single" w:sz="12" w:space="0" w:color="auto"/>
               <w:left w:val="single" w:sz="18" w:space="0" w:color="auto"/>
             </w:tcBorders>
+            <w:shd w:val="clear" w:color="auto" w:fill="D9E2F3" w:themeFill="accent1" w:themeFillTint="33"/>
           </w:tcPr>
           <w:p>
             <w:pPr>
@@ -801,7 +821,7 @@
                 <w:sz w:val="32"/>
                 <w:szCs w:val="32"/>
               </w:rPr>
-              <w:t>1</w:t>
+              <w:t>2</w:t>
             </w:r>
           </w:p>
         </w:tc>
@@ -809,9 +829,9 @@
           <w:tcPr>
             <w:tcW w:w="2945" w:type="dxa"/>
             <w:tcBorders>
-              <w:top w:val="single" w:sz="12" w:space="0" w:color="auto"/>
               <w:right w:val="single" w:sz="12" w:space="0" w:color="auto"/>
             </w:tcBorders>
+            <w:shd w:val="clear" w:color="auto" w:fill="D9E2F3" w:themeFill="accent1" w:themeFillTint="33"/>
           </w:tcPr>
           <w:p>
             <w:pPr>
@@ -825,17 +845,18 @@
                 <w:sz w:val="32"/>
                 <w:szCs w:val="32"/>
               </w:rPr>
-              <w:t>Blue Winged Teal</w:t>
+              <w:t>Mallard</w:t>
             </w:r>
           </w:p>
         </w:tc>
         <w:tc>
           <w:tcPr>
             <w:tcW w:w="1558" w:type="dxa"/>
-            <w:tcBorders>
-              <w:top w:val="single" w:sz="12" w:space="0" w:color="auto"/>
+            <w:gridSpan w:val="2"/>
+            <w:tcBorders>
               <w:left w:val="single" w:sz="12" w:space="0" w:color="auto"/>
             </w:tcBorders>
+            <w:shd w:val="clear" w:color="auto" w:fill="D9E2F3" w:themeFill="accent1" w:themeFillTint="33"/>
           </w:tcPr>
           <w:p>
             <w:pPr>
@@ -849,9 +870,8 @@
         <w:tc>
           <w:tcPr>
             <w:tcW w:w="1558" w:type="dxa"/>
-            <w:tcBorders>
-              <w:top w:val="single" w:sz="12" w:space="0" w:color="auto"/>
-            </w:tcBorders>
+            <w:gridSpan w:val="2"/>
+            <w:shd w:val="clear" w:color="auto" w:fill="D9E2F3" w:themeFill="accent1" w:themeFillTint="33"/>
           </w:tcPr>
           <w:p>
             <w:pPr>
@@ -865,10 +885,11 @@
         <w:tc>
           <w:tcPr>
             <w:tcW w:w="1559" w:type="dxa"/>
-            <w:tcBorders>
-              <w:top w:val="single" w:sz="12" w:space="0" w:color="auto"/>
+            <w:gridSpan w:val="2"/>
+            <w:tcBorders>
               <w:right w:val="single" w:sz="12" w:space="0" w:color="auto"/>
             </w:tcBorders>
+            <w:shd w:val="clear" w:color="auto" w:fill="D9E2F3" w:themeFill="accent1" w:themeFillTint="33"/>
           </w:tcPr>
           <w:p>
             <w:pPr>
@@ -882,11 +903,12 @@
         <w:tc>
           <w:tcPr>
             <w:tcW w:w="1559" w:type="dxa"/>
-            <w:tcBorders>
-              <w:top w:val="single" w:sz="12" w:space="0" w:color="auto"/>
+            <w:gridSpan w:val="2"/>
+            <w:tcBorders>
               <w:left w:val="single" w:sz="12" w:space="0" w:color="auto"/>
               <w:right w:val="single" w:sz="18" w:space="0" w:color="auto"/>
             </w:tcBorders>
+            <w:shd w:val="clear" w:color="auto" w:fill="D9E2F3" w:themeFill="accent1" w:themeFillTint="33"/>
           </w:tcPr>
           <w:p>
             <w:pPr>
@@ -908,6 +930,7 @@
             <w:tcBorders>
               <w:left w:val="single" w:sz="18" w:space="0" w:color="auto"/>
             </w:tcBorders>
+            <w:shd w:val="clear" w:color="auto" w:fill="D9E2F3" w:themeFill="accent1" w:themeFillTint="33"/>
           </w:tcPr>
           <w:p>
             <w:pPr>
@@ -922,7 +945,7 @@
                 <w:sz w:val="32"/>
                 <w:szCs w:val="32"/>
               </w:rPr>
-              <w:t>2</w:t>
+              <w:t>3</w:t>
             </w:r>
           </w:p>
         </w:tc>
@@ -932,6 +955,7 @@
             <w:tcBorders>
               <w:right w:val="single" w:sz="12" w:space="0" w:color="auto"/>
             </w:tcBorders>
+            <w:shd w:val="clear" w:color="auto" w:fill="D9E2F3" w:themeFill="accent1" w:themeFillTint="33"/>
           </w:tcPr>
           <w:p>
             <w:pPr>
@@ -945,16 +969,18 @@
                 <w:sz w:val="32"/>
                 <w:szCs w:val="32"/>
               </w:rPr>
-              <w:t>Mallard</w:t>
+              <w:t>Canvasback</w:t>
             </w:r>
           </w:p>
         </w:tc>
         <w:tc>
           <w:tcPr>
             <w:tcW w:w="1558" w:type="dxa"/>
+            <w:gridSpan w:val="2"/>
             <w:tcBorders>
               <w:left w:val="single" w:sz="12" w:space="0" w:color="auto"/>
             </w:tcBorders>
+            <w:shd w:val="clear" w:color="auto" w:fill="D9E2F3" w:themeFill="accent1" w:themeFillTint="33"/>
           </w:tcPr>
           <w:p>
             <w:pPr>
@@ -968,6 +994,8 @@
         <w:tc>
           <w:tcPr>
             <w:tcW w:w="1558" w:type="dxa"/>
+            <w:gridSpan w:val="2"/>
+            <w:shd w:val="clear" w:color="auto" w:fill="D9E2F3" w:themeFill="accent1" w:themeFillTint="33"/>
           </w:tcPr>
           <w:p>
             <w:pPr>
@@ -981,9 +1009,11 @@
         <w:tc>
           <w:tcPr>
             <w:tcW w:w="1559" w:type="dxa"/>
+            <w:gridSpan w:val="2"/>
             <w:tcBorders>
               <w:right w:val="single" w:sz="12" w:space="0" w:color="auto"/>
             </w:tcBorders>
+            <w:shd w:val="clear" w:color="auto" w:fill="D9E2F3" w:themeFill="accent1" w:themeFillTint="33"/>
           </w:tcPr>
           <w:p>
             <w:pPr>
@@ -997,10 +1027,12 @@
         <w:tc>
           <w:tcPr>
             <w:tcW w:w="1559" w:type="dxa"/>
+            <w:gridSpan w:val="2"/>
             <w:tcBorders>
               <w:left w:val="single" w:sz="12" w:space="0" w:color="auto"/>
               <w:right w:val="single" w:sz="18" w:space="0" w:color="auto"/>
             </w:tcBorders>
+            <w:shd w:val="clear" w:color="auto" w:fill="D9E2F3" w:themeFill="accent1" w:themeFillTint="33"/>
           </w:tcPr>
           <w:p>
             <w:pPr>
@@ -1022,6 +1054,7 @@
             <w:tcBorders>
               <w:left w:val="single" w:sz="18" w:space="0" w:color="auto"/>
             </w:tcBorders>
+            <w:shd w:val="clear" w:color="auto" w:fill="D9E2F3" w:themeFill="accent1" w:themeFillTint="33"/>
           </w:tcPr>
           <w:p>
             <w:pPr>
@@ -1036,7 +1069,7 @@
                 <w:sz w:val="32"/>
                 <w:szCs w:val="32"/>
               </w:rPr>
-              <w:t>3</w:t>
+              <w:t>4</w:t>
             </w:r>
           </w:p>
         </w:tc>
@@ -1046,6 +1079,7 @@
             <w:tcBorders>
               <w:right w:val="single" w:sz="12" w:space="0" w:color="auto"/>
             </w:tcBorders>
+            <w:shd w:val="clear" w:color="auto" w:fill="D9E2F3" w:themeFill="accent1" w:themeFillTint="33"/>
           </w:tcPr>
           <w:p>
             <w:pPr>
@@ -1059,16 +1093,18 @@
                 <w:sz w:val="32"/>
                 <w:szCs w:val="32"/>
               </w:rPr>
-              <w:t>Canvasback</w:t>
+              <w:t>Pintail</w:t>
             </w:r>
           </w:p>
         </w:tc>
         <w:tc>
           <w:tcPr>
             <w:tcW w:w="1558" w:type="dxa"/>
+            <w:gridSpan w:val="2"/>
             <w:tcBorders>
               <w:left w:val="single" w:sz="12" w:space="0" w:color="auto"/>
             </w:tcBorders>
+            <w:shd w:val="clear" w:color="auto" w:fill="D9E2F3" w:themeFill="accent1" w:themeFillTint="33"/>
           </w:tcPr>
           <w:p>
             <w:pPr>
@@ -1082,6 +1118,8 @@
         <w:tc>
           <w:tcPr>
             <w:tcW w:w="1558" w:type="dxa"/>
+            <w:gridSpan w:val="2"/>
+            <w:shd w:val="clear" w:color="auto" w:fill="D9E2F3" w:themeFill="accent1" w:themeFillTint="33"/>
           </w:tcPr>
           <w:p>
             <w:pPr>
@@ -1095,9 +1133,11 @@
         <w:tc>
           <w:tcPr>
             <w:tcW w:w="1559" w:type="dxa"/>
+            <w:gridSpan w:val="2"/>
             <w:tcBorders>
               <w:right w:val="single" w:sz="12" w:space="0" w:color="auto"/>
             </w:tcBorders>
+            <w:shd w:val="clear" w:color="auto" w:fill="D9E2F3" w:themeFill="accent1" w:themeFillTint="33"/>
           </w:tcPr>
           <w:p>
             <w:pPr>
@@ -1111,10 +1151,12 @@
         <w:tc>
           <w:tcPr>
             <w:tcW w:w="1559" w:type="dxa"/>
+            <w:gridSpan w:val="2"/>
             <w:tcBorders>
               <w:left w:val="single" w:sz="12" w:space="0" w:color="auto"/>
               <w:right w:val="single" w:sz="18" w:space="0" w:color="auto"/>
             </w:tcBorders>
+            <w:shd w:val="clear" w:color="auto" w:fill="D9E2F3" w:themeFill="accent1" w:themeFillTint="33"/>
           </w:tcPr>
           <w:p>
             <w:pPr>
@@ -1135,7 +1177,9 @@
             <w:tcW w:w="438" w:type="dxa"/>
             <w:tcBorders>
               <w:left w:val="single" w:sz="18" w:space="0" w:color="auto"/>
-            </w:tcBorders>
+              <w:bottom w:val="single" w:sz="4" w:space="0" w:color="auto"/>
+            </w:tcBorders>
+            <w:shd w:val="clear" w:color="auto" w:fill="D9E2F3" w:themeFill="accent1" w:themeFillTint="33"/>
           </w:tcPr>
           <w:p>
             <w:pPr>
@@ -1150,7 +1194,7 @@
                 <w:sz w:val="32"/>
                 <w:szCs w:val="32"/>
               </w:rPr>
-              <w:t>4</w:t>
+              <w:t>5</w:t>
             </w:r>
           </w:p>
         </w:tc>
@@ -1158,8 +1202,10 @@
           <w:tcPr>
             <w:tcW w:w="2945" w:type="dxa"/>
             <w:tcBorders>
+              <w:bottom w:val="single" w:sz="4" w:space="0" w:color="auto"/>
               <w:right w:val="single" w:sz="12" w:space="0" w:color="auto"/>
             </w:tcBorders>
+            <w:shd w:val="clear" w:color="auto" w:fill="D9E2F3" w:themeFill="accent1" w:themeFillTint="33"/>
           </w:tcPr>
           <w:p>
             <w:pPr>
@@ -1173,16 +1219,19 @@
                 <w:sz w:val="32"/>
                 <w:szCs w:val="32"/>
               </w:rPr>
-              <w:t>Pintail</w:t>
+              <w:t>Gadwall</w:t>
             </w:r>
           </w:p>
         </w:tc>
         <w:tc>
           <w:tcPr>
             <w:tcW w:w="1558" w:type="dxa"/>
+            <w:gridSpan w:val="2"/>
             <w:tcBorders>
               <w:left w:val="single" w:sz="12" w:space="0" w:color="auto"/>
-            </w:tcBorders>
+              <w:bottom w:val="single" w:sz="4" w:space="0" w:color="auto"/>
+            </w:tcBorders>
+            <w:shd w:val="clear" w:color="auto" w:fill="D9E2F3" w:themeFill="accent1" w:themeFillTint="33"/>
           </w:tcPr>
           <w:p>
             <w:pPr>
@@ -1196,6 +1245,11 @@
         <w:tc>
           <w:tcPr>
             <w:tcW w:w="1558" w:type="dxa"/>
+            <w:gridSpan w:val="2"/>
+            <w:tcBorders>
+              <w:bottom w:val="single" w:sz="4" w:space="0" w:color="auto"/>
+            </w:tcBorders>
+            <w:shd w:val="clear" w:color="auto" w:fill="D9E2F3" w:themeFill="accent1" w:themeFillTint="33"/>
           </w:tcPr>
           <w:p>
             <w:pPr>
@@ -1209,9 +1263,12 @@
         <w:tc>
           <w:tcPr>
             <w:tcW w:w="1559" w:type="dxa"/>
-            <w:tcBorders>
+            <w:gridSpan w:val="2"/>
+            <w:tcBorders>
+              <w:bottom w:val="single" w:sz="4" w:space="0" w:color="auto"/>
               <w:right w:val="single" w:sz="12" w:space="0" w:color="auto"/>
             </w:tcBorders>
+            <w:shd w:val="clear" w:color="auto" w:fill="D9E2F3" w:themeFill="accent1" w:themeFillTint="33"/>
           </w:tcPr>
           <w:p>
             <w:pPr>
@@ -1225,10 +1282,13 @@
         <w:tc>
           <w:tcPr>
             <w:tcW w:w="1559" w:type="dxa"/>
+            <w:gridSpan w:val="2"/>
             <w:tcBorders>
               <w:left w:val="single" w:sz="12" w:space="0" w:color="auto"/>
+              <w:bottom w:val="single" w:sz="4" w:space="0" w:color="auto"/>
               <w:right w:val="single" w:sz="18" w:space="0" w:color="auto"/>
             </w:tcBorders>
+            <w:shd w:val="clear" w:color="auto" w:fill="D9E2F3" w:themeFill="accent1" w:themeFillTint="33"/>
           </w:tcPr>
           <w:p>
             <w:pPr>
@@ -1249,7 +1309,9 @@
             <w:tcW w:w="438" w:type="dxa"/>
             <w:tcBorders>
               <w:left w:val="single" w:sz="18" w:space="0" w:color="auto"/>
-            </w:tcBorders>
+              <w:bottom w:val="single" w:sz="12" w:space="0" w:color="auto"/>
+            </w:tcBorders>
+            <w:shd w:val="clear" w:color="auto" w:fill="FBE4D5" w:themeFill="accent2" w:themeFillTint="33"/>
           </w:tcPr>
           <w:p>
             <w:pPr>
@@ -1264,7 +1326,7 @@
                 <w:sz w:val="32"/>
                 <w:szCs w:val="32"/>
               </w:rPr>
-              <w:t>5</w:t>
+              <w:t>6</w:t>
             </w:r>
           </w:p>
         </w:tc>
@@ -1272,8 +1334,10 @@
           <w:tcPr>
             <w:tcW w:w="2945" w:type="dxa"/>
             <w:tcBorders>
+              <w:bottom w:val="single" w:sz="12" w:space="0" w:color="auto"/>
               <w:right w:val="single" w:sz="12" w:space="0" w:color="auto"/>
             </w:tcBorders>
+            <w:shd w:val="clear" w:color="auto" w:fill="FBE4D5" w:themeFill="accent2" w:themeFillTint="33"/>
           </w:tcPr>
           <w:p>
             <w:pPr>
@@ -1287,16 +1351,26 @@
                 <w:sz w:val="32"/>
                 <w:szCs w:val="32"/>
               </w:rPr>
-              <w:t>Gadwall</w:t>
+              <w:t>Snow</w:t>
             </w:r>
+            <w:r>
+              <w:rPr>
+                <w:sz w:val="32"/>
+                <w:szCs w:val="32"/>
+              </w:rPr>
+              <w:t xml:space="preserve"> Goose</w:t>
+            </w:r>
           </w:p>
         </w:tc>
         <w:tc>
           <w:tcPr>
             <w:tcW w:w="1558" w:type="dxa"/>
+            <w:gridSpan w:val="2"/>
             <w:tcBorders>
               <w:left w:val="single" w:sz="12" w:space="0" w:color="auto"/>
-            </w:tcBorders>
+              <w:bottom w:val="single" w:sz="12" w:space="0" w:color="auto"/>
+            </w:tcBorders>
+            <w:shd w:val="clear" w:color="auto" w:fill="FBE4D5" w:themeFill="accent2" w:themeFillTint="33"/>
           </w:tcPr>
           <w:p>
             <w:pPr>
@@ -1310,6 +1384,11 @@
         <w:tc>
           <w:tcPr>
             <w:tcW w:w="1558" w:type="dxa"/>
+            <w:gridSpan w:val="2"/>
+            <w:tcBorders>
+              <w:bottom w:val="single" w:sz="12" w:space="0" w:color="auto"/>
+            </w:tcBorders>
+            <w:shd w:val="clear" w:color="auto" w:fill="FBE4D5" w:themeFill="accent2" w:themeFillTint="33"/>
           </w:tcPr>
           <w:p>
             <w:pPr>
@@ -1323,9 +1402,12 @@
         <w:tc>
           <w:tcPr>
             <w:tcW w:w="1559" w:type="dxa"/>
-            <w:tcBorders>
+            <w:gridSpan w:val="2"/>
+            <w:tcBorders>
+              <w:bottom w:val="single" w:sz="12" w:space="0" w:color="auto"/>
               <w:right w:val="single" w:sz="12" w:space="0" w:color="auto"/>
             </w:tcBorders>
+            <w:shd w:val="clear" w:color="auto" w:fill="FBE4D5" w:themeFill="accent2" w:themeFillTint="33"/>
           </w:tcPr>
           <w:p>
             <w:pPr>
@@ -1339,10 +1421,13 @@
         <w:tc>
           <w:tcPr>
             <w:tcW w:w="1559" w:type="dxa"/>
+            <w:gridSpan w:val="2"/>
             <w:tcBorders>
               <w:left w:val="single" w:sz="12" w:space="0" w:color="auto"/>
+              <w:bottom w:val="single" w:sz="12" w:space="0" w:color="auto"/>
               <w:right w:val="single" w:sz="18" w:space="0" w:color="auto"/>
             </w:tcBorders>
+            <w:shd w:val="clear" w:color="auto" w:fill="FBE4D5" w:themeFill="accent2" w:themeFillTint="33"/>
           </w:tcPr>
           <w:p>
             <w:pPr>
@@ -1362,6 +1447,7 @@
           <w:tcPr>
             <w:tcW w:w="438" w:type="dxa"/>
             <w:tcBorders>
+              <w:top w:val="single" w:sz="12" w:space="0" w:color="auto"/>
               <w:left w:val="single" w:sz="18" w:space="0" w:color="auto"/>
               <w:bottom w:val="single" w:sz="18" w:space="0" w:color="auto"/>
             </w:tcBorders>
@@ -1374,19 +1460,13 @@
                 <w:szCs w:val="32"/>
               </w:rPr>
             </w:pPr>
-            <w:r>
-              <w:rPr>
-                <w:sz w:val="32"/>
-                <w:szCs w:val="32"/>
-              </w:rPr>
-              <w:t>6</w:t>
-            </w:r>
           </w:p>
         </w:tc>
         <w:tc>
           <w:tcPr>
             <w:tcW w:w="2945" w:type="dxa"/>
             <w:tcBorders>
+              <w:top w:val="single" w:sz="12" w:space="0" w:color="auto"/>
               <w:bottom w:val="single" w:sz="18" w:space="0" w:color="auto"/>
               <w:right w:val="single" w:sz="12" w:space="0" w:color="auto"/>
             </w:tcBorders>
@@ -1403,68 +1483,160 @@
                 <w:sz w:val="32"/>
                 <w:szCs w:val="32"/>
               </w:rPr>
-              <w:t>Snow</w:t>
+              <w:t>Totals</w:t>
             </w:r>
           </w:p>
         </w:tc>
         <w:tc>
           <w:tcPr>
-            <w:tcW w:w="1558" w:type="dxa"/>
-            <w:tcBorders>
+            <w:tcW w:w="779" w:type="dxa"/>
+            <w:tcBorders>
+              <w:top w:val="single" w:sz="12" w:space="0" w:color="auto"/>
               <w:left w:val="single" w:sz="12" w:space="0" w:color="auto"/>
               <w:bottom w:val="single" w:sz="18" w:space="0" w:color="auto"/>
-            </w:tcBorders>
-          </w:tcPr>
-          <w:p>
-            <w:pPr>
-              <w:rPr>
-                <w:sz w:val="32"/>
-                <w:szCs w:val="32"/>
-              </w:rPr>
-            </w:pPr>
-          </w:p>
-        </w:tc>
-        <w:tc>
-          <w:tcPr>
-            <w:tcW w:w="1558" w:type="dxa"/>
-            <w:tcBorders>
+              <w:right w:val="single" w:sz="4" w:space="0" w:color="auto"/>
+            </w:tcBorders>
+            <w:shd w:val="clear" w:color="auto" w:fill="D9E2F3" w:themeFill="accent1" w:themeFillTint="33"/>
+          </w:tcPr>
+          <w:p>
+            <w:pPr>
+              <w:rPr>
+                <w:sz w:val="32"/>
+                <w:szCs w:val="32"/>
+              </w:rPr>
+            </w:pPr>
+          </w:p>
+        </w:tc>
+        <w:tc>
+          <w:tcPr>
+            <w:tcW w:w="779" w:type="dxa"/>
+            <w:tcBorders>
+              <w:top w:val="single" w:sz="12" w:space="0" w:color="auto"/>
+              <w:left w:val="single" w:sz="4" w:space="0" w:color="auto"/>
               <w:bottom w:val="single" w:sz="18" w:space="0" w:color="auto"/>
-            </w:tcBorders>
-          </w:tcPr>
-          <w:p>
-            <w:pPr>
-              <w:rPr>
-                <w:sz w:val="32"/>
-                <w:szCs w:val="32"/>
-              </w:rPr>
-            </w:pPr>
-          </w:p>
-        </w:tc>
-        <w:tc>
-          <w:tcPr>
-            <w:tcW w:w="1559" w:type="dxa"/>
-            <w:tcBorders>
+              <w:right w:val="single" w:sz="4" w:space="0" w:color="auto"/>
+            </w:tcBorders>
+            <w:shd w:val="clear" w:color="auto" w:fill="FBE4D5" w:themeFill="accent2" w:themeFillTint="33"/>
+          </w:tcPr>
+          <w:p>
+            <w:pPr>
+              <w:rPr>
+                <w:sz w:val="32"/>
+                <w:szCs w:val="32"/>
+              </w:rPr>
+            </w:pPr>
+          </w:p>
+        </w:tc>
+        <w:tc>
+          <w:tcPr>
+            <w:tcW w:w="779" w:type="dxa"/>
+            <w:tcBorders>
+              <w:top w:val="single" w:sz="12" w:space="0" w:color="auto"/>
+              <w:left w:val="single" w:sz="4" w:space="0" w:color="auto"/>
+              <w:bottom w:val="single" w:sz="18" w:space="0" w:color="auto"/>
+              <w:right w:val="single" w:sz="4" w:space="0" w:color="auto"/>
+            </w:tcBorders>
+            <w:shd w:val="clear" w:color="auto" w:fill="D9E2F3" w:themeFill="accent1" w:themeFillTint="33"/>
+          </w:tcPr>
+          <w:p>
+            <w:pPr>
+              <w:rPr>
+                <w:sz w:val="32"/>
+                <w:szCs w:val="32"/>
+              </w:rPr>
+            </w:pPr>
+          </w:p>
+        </w:tc>
+        <w:tc>
+          <w:tcPr>
+            <w:tcW w:w="779" w:type="dxa"/>
+            <w:tcBorders>
+              <w:top w:val="single" w:sz="12" w:space="0" w:color="auto"/>
+              <w:left w:val="single" w:sz="4" w:space="0" w:color="auto"/>
+              <w:bottom w:val="single" w:sz="18" w:space="0" w:color="auto"/>
+              <w:right w:val="single" w:sz="4" w:space="0" w:color="auto"/>
+            </w:tcBorders>
+            <w:shd w:val="clear" w:color="auto" w:fill="FBE4D5" w:themeFill="accent2" w:themeFillTint="33"/>
+          </w:tcPr>
+          <w:p>
+            <w:pPr>
+              <w:rPr>
+                <w:sz w:val="32"/>
+                <w:szCs w:val="32"/>
+              </w:rPr>
+            </w:pPr>
+          </w:p>
+        </w:tc>
+        <w:tc>
+          <w:tcPr>
+            <w:tcW w:w="779" w:type="dxa"/>
+            <w:tcBorders>
+              <w:top w:val="single" w:sz="12" w:space="0" w:color="auto"/>
+              <w:left w:val="single" w:sz="4" w:space="0" w:color="auto"/>
+              <w:bottom w:val="single" w:sz="18" w:space="0" w:color="auto"/>
+              <w:right w:val="single" w:sz="4" w:space="0" w:color="auto"/>
+            </w:tcBorders>
+            <w:shd w:val="clear" w:color="auto" w:fill="D9E2F3" w:themeFill="accent1" w:themeFillTint="33"/>
+          </w:tcPr>
+          <w:p>
+            <w:pPr>
+              <w:rPr>
+                <w:sz w:val="32"/>
+                <w:szCs w:val="32"/>
+              </w:rPr>
+            </w:pPr>
+          </w:p>
+        </w:tc>
+        <w:tc>
+          <w:tcPr>
+            <w:tcW w:w="780" w:type="dxa"/>
+            <w:tcBorders>
+              <w:top w:val="single" w:sz="12" w:space="0" w:color="auto"/>
+              <w:left w:val="single" w:sz="4" w:space="0" w:color="auto"/>
               <w:bottom w:val="single" w:sz="18" w:space="0" w:color="auto"/>
               <w:right w:val="single" w:sz="12" w:space="0" w:color="auto"/>
             </w:tcBorders>
-          </w:tcPr>
-          <w:p>
-            <w:pPr>
-              <w:rPr>
-                <w:sz w:val="32"/>
-                <w:szCs w:val="32"/>
-              </w:rPr>
-            </w:pPr>
-          </w:p>
-        </w:tc>
-        <w:tc>
-          <w:tcPr>
-            <w:tcW w:w="1559" w:type="dxa"/>
-            <w:tcBorders>
+            <w:shd w:val="clear" w:color="auto" w:fill="FBE4D5" w:themeFill="accent2" w:themeFillTint="33"/>
+          </w:tcPr>
+          <w:p>
+            <w:pPr>
+              <w:rPr>
+                <w:sz w:val="32"/>
+                <w:szCs w:val="32"/>
+              </w:rPr>
+            </w:pPr>
+          </w:p>
+        </w:tc>
+        <w:tc>
+          <w:tcPr>
+            <w:tcW w:w="779" w:type="dxa"/>
+            <w:tcBorders>
+              <w:top w:val="single" w:sz="12" w:space="0" w:color="auto"/>
               <w:left w:val="single" w:sz="12" w:space="0" w:color="auto"/>
               <w:bottom w:val="single" w:sz="18" w:space="0" w:color="auto"/>
+              <w:right w:val="single" w:sz="4" w:space="0" w:color="auto"/>
+            </w:tcBorders>
+            <w:shd w:val="clear" w:color="auto" w:fill="D9E2F3" w:themeFill="accent1" w:themeFillTint="33"/>
+          </w:tcPr>
+          <w:p>
+            <w:pPr>
+              <w:rPr>
+                <w:sz w:val="32"/>
+                <w:szCs w:val="32"/>
+              </w:rPr>
+            </w:pPr>
+          </w:p>
+        </w:tc>
+        <w:tc>
+          <w:tcPr>
+            <w:tcW w:w="780" w:type="dxa"/>
+            <w:tcBorders>
+              <w:top w:val="single" w:sz="12" w:space="0" w:color="auto"/>
+              <w:left w:val="single" w:sz="4" w:space="0" w:color="auto"/>
+              <w:bottom w:val="single" w:sz="18" w:space="0" w:color="auto"/>
               <w:right w:val="single" w:sz="18" w:space="0" w:color="auto"/>
             </w:tcBorders>
+            <w:shd w:val="clear" w:color="auto" w:fill="FBE4D5" w:themeFill="accent2" w:themeFillTint="33"/>
           </w:tcPr>
           <w:p>
             <w:pPr>

</xml_diff>